<commit_message>
New version of the form
</commit_message>
<xml_diff>
--- a/public/plantillas/Informe-General-Auditoria-PLANTILLA-CORREGIDA.docx
+++ b/public/plantillas/Informe-General-Auditoria-PLANTILLA-CORREGIDA.docx
@@ -107,15 +107,33 @@
                 <w:sz w:val="22"/>
                 <w:szCs w:val="22"/>
               </w:rPr>
-              <w:t>+++INS</w:t>
-            </w:r>
-            <w:r>
-              <w:rPr>
-                <w:rFonts w:ascii="Arial" w:hAnsi="Arial" w:cs="Arial"/>
-                <w:sz w:val="22"/>
-                <w:szCs w:val="22"/>
-              </w:rPr>
-              <w:t xml:space="preserve">  fecha +++</w:t>
+              <w:t>+++</w:t>
+            </w:r>
+            <w:proofErr w:type="gramStart"/>
+            <w:r>
+              <w:rPr>
+                <w:rFonts w:ascii="Arial" w:hAnsi="Arial" w:cs="Arial"/>
+                <w:sz w:val="22"/>
+                <w:szCs w:val="22"/>
+              </w:rPr>
+              <w:t>INS</w:t>
+            </w:r>
+            <w:r>
+              <w:rPr>
+                <w:rFonts w:ascii="Arial" w:hAnsi="Arial" w:cs="Arial"/>
+                <w:sz w:val="22"/>
+                <w:szCs w:val="22"/>
+              </w:rPr>
+              <w:t xml:space="preserve">  fecha</w:t>
+            </w:r>
+            <w:proofErr w:type="gramEnd"/>
+            <w:r>
+              <w:rPr>
+                <w:rFonts w:ascii="Arial" w:hAnsi="Arial" w:cs="Arial"/>
+                <w:sz w:val="22"/>
+                <w:szCs w:val="22"/>
+              </w:rPr>
+              <w:t xml:space="preserve"> +++</w:t>
             </w:r>
           </w:p>
         </w:tc>
@@ -297,6 +315,7 @@
               </w:rPr>
               <w:t xml:space="preserve"> </w:t>
             </w:r>
+            <w:proofErr w:type="spellStart"/>
             <w:r>
               <w:rPr>
                 <w:rFonts w:ascii="Arial" w:hAnsi="Arial" w:cs="Arial"/>
@@ -305,6 +324,7 @@
               </w:rPr>
               <w:t>tipo_proceso</w:t>
             </w:r>
+            <w:proofErr w:type="spellEnd"/>
             <w:r>
               <w:rPr>
                 <w:rFonts w:ascii="Arial" w:hAnsi="Arial" w:cs="Arial"/>
@@ -603,6 +623,7 @@
               </w:rPr>
               <w:t xml:space="preserve"> </w:t>
             </w:r>
+            <w:proofErr w:type="spellStart"/>
             <w:r>
               <w:rPr>
                 <w:rFonts w:ascii="Arial" w:hAnsi="Arial" w:cs="Arial"/>
@@ -611,6 +632,7 @@
               </w:rPr>
               <w:t>auditor_acompanante</w:t>
             </w:r>
+            <w:proofErr w:type="spellEnd"/>
             <w:r>
               <w:rPr>
                 <w:rFonts w:ascii="Arial" w:hAnsi="Arial" w:cs="Arial"/>
@@ -1168,7 +1190,25 @@
                 <w:sz w:val="22"/>
                 <w:lang w:val="es-CO"/>
               </w:rPr>
-              <w:t>+++INS $idx + 1+++</w:t>
+              <w:t>+++INS $</w:t>
+            </w:r>
+            <w:proofErr w:type="spellStart"/>
+            <w:r>
+              <w:rPr>
+                <w:rFonts w:ascii="Arial" w:hAnsi="Arial" w:cs="Arial"/>
+                <w:sz w:val="22"/>
+                <w:lang w:val="es-CO"/>
+              </w:rPr>
+              <w:t>idx</w:t>
+            </w:r>
+            <w:proofErr w:type="spellEnd"/>
+            <w:r>
+              <w:rPr>
+                <w:rFonts w:ascii="Arial" w:hAnsi="Arial" w:cs="Arial"/>
+                <w:sz w:val="22"/>
+                <w:lang w:val="es-CO"/>
+              </w:rPr>
+              <w:t xml:space="preserve"> + 1+++</w:t>
             </w:r>
           </w:p>
         </w:tc>
@@ -1216,7 +1256,23 @@
                 <w:rFonts w:ascii="Arial" w:hAnsi="Arial" w:cs="Arial"/>
                 <w:sz w:val="22"/>
               </w:rPr>
-              <w:t>$fortaleza.iso_id+++</w:t>
+              <w:t>$</w:t>
+            </w:r>
+            <w:proofErr w:type="spellStart"/>
+            <w:r>
+              <w:rPr>
+                <w:rFonts w:ascii="Arial" w:hAnsi="Arial" w:cs="Arial"/>
+                <w:sz w:val="22"/>
+              </w:rPr>
+              <w:t>fortaleza.iso_id</w:t>
+            </w:r>
+            <w:proofErr w:type="spellEnd"/>
+            <w:r>
+              <w:rPr>
+                <w:rFonts w:ascii="Arial" w:hAnsi="Arial" w:cs="Arial"/>
+                <w:sz w:val="22"/>
+              </w:rPr>
+              <w:t>+++</w:t>
             </w:r>
           </w:p>
           <w:p>
@@ -1263,7 +1319,25 @@
                 <w:rFonts w:ascii="Arial" w:hAnsi="Arial" w:cs="Arial"/>
                 <w:sz w:val="22"/>
               </w:rPr>
-              <w:t>+++INS $fortaleza.capitulo+++</w:t>
+              <w:t>+++INS $</w:t>
+            </w:r>
+            <w:proofErr w:type="spellStart"/>
+            <w:proofErr w:type="gramStart"/>
+            <w:r>
+              <w:rPr>
+                <w:rFonts w:ascii="Arial" w:hAnsi="Arial" w:cs="Arial"/>
+                <w:sz w:val="22"/>
+              </w:rPr>
+              <w:t>fortaleza.capitulo</w:t>
+            </w:r>
+            <w:proofErr w:type="spellEnd"/>
+            <w:proofErr w:type="gramEnd"/>
+            <w:r>
+              <w:rPr>
+                <w:rFonts w:ascii="Arial" w:hAnsi="Arial" w:cs="Arial"/>
+                <w:sz w:val="22"/>
+              </w:rPr>
+              <w:t>+++</w:t>
             </w:r>
             <w:r>
               <w:rPr>
@@ -1277,7 +1351,25 @@
                 <w:rFonts w:ascii="Arial" w:hAnsi="Arial" w:cs="Arial"/>
                 <w:sz w:val="22"/>
               </w:rPr>
-              <w:t>+++INS $fortaleza.numeral+++</w:t>
+              <w:t>+++INS $</w:t>
+            </w:r>
+            <w:proofErr w:type="spellStart"/>
+            <w:proofErr w:type="gramStart"/>
+            <w:r>
+              <w:rPr>
+                <w:rFonts w:ascii="Arial" w:hAnsi="Arial" w:cs="Arial"/>
+                <w:sz w:val="22"/>
+              </w:rPr>
+              <w:t>fortaleza.numeral</w:t>
+            </w:r>
+            <w:proofErr w:type="spellEnd"/>
+            <w:proofErr w:type="gramEnd"/>
+            <w:r>
+              <w:rPr>
+                <w:rFonts w:ascii="Arial" w:hAnsi="Arial" w:cs="Arial"/>
+                <w:sz w:val="22"/>
+              </w:rPr>
+              <w:t>+++</w:t>
             </w:r>
           </w:p>
         </w:tc>
@@ -1325,7 +1417,25 @@
                 <w:rFonts w:ascii="Arial" w:hAnsi="Arial" w:cs="Arial"/>
                 <w:sz w:val="22"/>
               </w:rPr>
-              <w:t>$fortaleza.descripcion+++</w:t>
+              <w:t>$</w:t>
+            </w:r>
+            <w:proofErr w:type="spellStart"/>
+            <w:proofErr w:type="gramStart"/>
+            <w:r>
+              <w:rPr>
+                <w:rFonts w:ascii="Arial" w:hAnsi="Arial" w:cs="Arial"/>
+                <w:sz w:val="22"/>
+              </w:rPr>
+              <w:t>fortaleza.descripcion</w:t>
+            </w:r>
+            <w:proofErr w:type="spellEnd"/>
+            <w:proofErr w:type="gramEnd"/>
+            <w:r>
+              <w:rPr>
+                <w:rFonts w:ascii="Arial" w:hAnsi="Arial" w:cs="Arial"/>
+                <w:sz w:val="22"/>
+              </w:rPr>
+              <w:t>+++</w:t>
             </w:r>
           </w:p>
           <w:p>
@@ -1370,7 +1480,25 @@
                 <w:rFonts w:ascii="Arial" w:hAnsi="Arial" w:cs="Arial"/>
                 <w:sz w:val="22"/>
               </w:rPr>
-              <w:t>+++INS $fortaleza.razon+++</w:t>
+              <w:t>+++INS $</w:t>
+            </w:r>
+            <w:proofErr w:type="spellStart"/>
+            <w:proofErr w:type="gramStart"/>
+            <w:r>
+              <w:rPr>
+                <w:rFonts w:ascii="Arial" w:hAnsi="Arial" w:cs="Arial"/>
+                <w:sz w:val="22"/>
+              </w:rPr>
+              <w:t>fortaleza.razon</w:t>
+            </w:r>
+            <w:proofErr w:type="spellEnd"/>
+            <w:proofErr w:type="gramEnd"/>
+            <w:r>
+              <w:rPr>
+                <w:rFonts w:ascii="Arial" w:hAnsi="Arial" w:cs="Arial"/>
+                <w:sz w:val="22"/>
+              </w:rPr>
+              <w:t>+++</w:t>
             </w:r>
           </w:p>
         </w:tc>
@@ -1607,7 +1735,15 @@
           <w:rFonts w:ascii="Arial" w:hAnsi="Arial" w:cs="Arial"/>
           <w:sz w:val="22"/>
         </w:rPr>
-        <w:t xml:space="preserve"> IN </w:t>
+        <w:t xml:space="preserve"> </w:t>
+      </w:r>
+      <w:proofErr w:type="gramStart"/>
+      <w:r>
+        <w:rPr>
+          <w:rFonts w:ascii="Arial" w:hAnsi="Arial" w:cs="Arial"/>
+          <w:sz w:val="22"/>
+        </w:rPr>
+        <w:t xml:space="preserve">IN </w:t>
       </w:r>
       <w:r>
         <w:rPr>
@@ -1616,6 +1752,7 @@
         </w:rPr>
         <w:t>oportunidades</w:t>
       </w:r>
+      <w:proofErr w:type="gramEnd"/>
       <w:r>
         <w:rPr>
           <w:rFonts w:ascii="Arial" w:hAnsi="Arial" w:cs="Arial"/>
@@ -1819,7 +1956,25 @@
                 <w:lang w:val="es-CO"/>
               </w:rPr>
               <w:lastRenderedPageBreak/>
-              <w:t>+++INS $idx + 1+++</w:t>
+              <w:t>+++INS $</w:t>
+            </w:r>
+            <w:proofErr w:type="spellStart"/>
+            <w:r>
+              <w:rPr>
+                <w:rFonts w:ascii="Arial" w:hAnsi="Arial" w:cs="Arial"/>
+                <w:sz w:val="22"/>
+                <w:lang w:val="es-CO"/>
+              </w:rPr>
+              <w:t>idx</w:t>
+            </w:r>
+            <w:proofErr w:type="spellEnd"/>
+            <w:r>
+              <w:rPr>
+                <w:rFonts w:ascii="Arial" w:hAnsi="Arial" w:cs="Arial"/>
+                <w:sz w:val="22"/>
+                <w:lang w:val="es-CO"/>
+              </w:rPr>
+              <w:t xml:space="preserve"> + 1+++</w:t>
             </w:r>
           </w:p>
         </w:tc>
@@ -1871,7 +2026,23 @@
                 <w:rFonts w:ascii="Arial" w:hAnsi="Arial" w:cs="Arial"/>
                 <w:sz w:val="22"/>
               </w:rPr>
-              <w:t>.iso_id+++</w:t>
+              <w:t>.</w:t>
+            </w:r>
+            <w:proofErr w:type="spellStart"/>
+            <w:r>
+              <w:rPr>
+                <w:rFonts w:ascii="Arial" w:hAnsi="Arial" w:cs="Arial"/>
+                <w:sz w:val="22"/>
+              </w:rPr>
+              <w:t>iso_id</w:t>
+            </w:r>
+            <w:proofErr w:type="spellEnd"/>
+            <w:r>
+              <w:rPr>
+                <w:rFonts w:ascii="Arial" w:hAnsi="Arial" w:cs="Arial"/>
+                <w:sz w:val="22"/>
+              </w:rPr>
+              <w:t>+++</w:t>
             </w:r>
           </w:p>
           <w:p>
@@ -1930,6 +2101,7 @@
               </w:rPr>
               <w:t>$</w:t>
             </w:r>
+            <w:proofErr w:type="gramStart"/>
             <w:r>
               <w:rPr>
                 <w:rFonts w:ascii="Arial" w:hAnsi="Arial" w:cs="Arial"/>
@@ -1943,7 +2115,15 @@
                 <w:rFonts w:ascii="Arial" w:hAnsi="Arial" w:cs="Arial"/>
                 <w:sz w:val="22"/>
               </w:rPr>
-              <w:t>.capitulo+++</w:t>
+              <w:t>.capitulo</w:t>
+            </w:r>
+            <w:proofErr w:type="gramEnd"/>
+            <w:r>
+              <w:rPr>
+                <w:rFonts w:ascii="Arial" w:hAnsi="Arial" w:cs="Arial"/>
+                <w:sz w:val="22"/>
+              </w:rPr>
+              <w:t>+++</w:t>
             </w:r>
             <w:r>
               <w:rPr>
@@ -1973,6 +2153,8 @@
               </w:rPr>
               <w:t>$</w:t>
             </w:r>
+            <w:proofErr w:type="spellStart"/>
+            <w:proofErr w:type="gramStart"/>
             <w:r>
               <w:rPr>
                 <w:rFonts w:ascii="Arial" w:hAnsi="Arial" w:cs="Arial"/>
@@ -1985,7 +2167,16 @@
                 <w:rFonts w:ascii="Arial" w:hAnsi="Arial" w:cs="Arial"/>
                 <w:sz w:val="22"/>
               </w:rPr>
-              <w:t>.numeral+++</w:t>
+              <w:t>.numeral</w:t>
+            </w:r>
+            <w:proofErr w:type="spellEnd"/>
+            <w:proofErr w:type="gramEnd"/>
+            <w:r>
+              <w:rPr>
+                <w:rFonts w:ascii="Arial" w:hAnsi="Arial" w:cs="Arial"/>
+                <w:sz w:val="22"/>
+              </w:rPr>
+              <w:t>+++</w:t>
             </w:r>
           </w:p>
         </w:tc>
@@ -2024,6 +2215,7 @@
               </w:rPr>
               <w:t>$</w:t>
             </w:r>
+            <w:proofErr w:type="gramStart"/>
             <w:r>
               <w:rPr>
                 <w:rFonts w:ascii="Arial" w:hAnsi="Arial" w:cs="Arial"/>
@@ -2037,7 +2229,24 @@
                 <w:rFonts w:ascii="Arial" w:hAnsi="Arial" w:cs="Arial"/>
                 <w:sz w:val="22"/>
               </w:rPr>
-              <w:t>.descripcion+++</w:t>
+              <w:t>.</w:t>
+            </w:r>
+            <w:proofErr w:type="spellStart"/>
+            <w:r>
+              <w:rPr>
+                <w:rFonts w:ascii="Arial" w:hAnsi="Arial" w:cs="Arial"/>
+                <w:sz w:val="22"/>
+              </w:rPr>
+              <w:t>descripcion</w:t>
+            </w:r>
+            <w:proofErr w:type="spellEnd"/>
+            <w:proofErr w:type="gramEnd"/>
+            <w:r>
+              <w:rPr>
+                <w:rFonts w:ascii="Arial" w:hAnsi="Arial" w:cs="Arial"/>
+                <w:sz w:val="22"/>
+              </w:rPr>
+              <w:t>+++</w:t>
             </w:r>
           </w:p>
           <w:p>
@@ -2073,6 +2282,7 @@
               </w:rPr>
               <w:t>+++INS $</w:t>
             </w:r>
+            <w:proofErr w:type="gramStart"/>
             <w:r>
               <w:rPr>
                 <w:rFonts w:ascii="Arial" w:hAnsi="Arial" w:cs="Arial"/>
@@ -2088,14 +2298,25 @@
               </w:rPr>
               <w:t>.</w:t>
             </w:r>
+            <w:proofErr w:type="spellStart"/>
             <w:r>
               <w:rPr>
                 <w:rFonts w:ascii="Arial" w:hAnsi="Arial" w:cs="Arial"/>
                 <w:sz w:val="22"/>
                 <w:lang w:val="es-CO"/>
               </w:rPr>
-              <w:t>para_que</w:t>
-            </w:r>
+              <w:t>para</w:t>
+            </w:r>
+            <w:proofErr w:type="gramEnd"/>
+            <w:r>
+              <w:rPr>
+                <w:rFonts w:ascii="Arial" w:hAnsi="Arial" w:cs="Arial"/>
+                <w:sz w:val="22"/>
+                <w:lang w:val="es-CO"/>
+              </w:rPr>
+              <w:t>_que</w:t>
+            </w:r>
+            <w:proofErr w:type="spellEnd"/>
           </w:p>
           <w:p>
             <w:pPr>
@@ -2248,6 +2469,7 @@
         </w:rPr>
         <w:t xml:space="preserve">+++FOR </w:t>
       </w:r>
+      <w:proofErr w:type="spellStart"/>
       <w:r>
         <w:rPr>
           <w:rFonts w:ascii="Arial" w:hAnsi="Arial" w:cs="Arial"/>
@@ -2255,6 +2477,7 @@
         </w:rPr>
         <w:t>noConformidad</w:t>
       </w:r>
+      <w:proofErr w:type="spellEnd"/>
       <w:r>
         <w:rPr>
           <w:rFonts w:ascii="Arial" w:hAnsi="Arial" w:cs="Arial"/>
@@ -2262,6 +2485,7 @@
         </w:rPr>
         <w:t xml:space="preserve"> IN </w:t>
       </w:r>
+      <w:proofErr w:type="spellStart"/>
       <w:r>
         <w:rPr>
           <w:rFonts w:ascii="Arial" w:hAnsi="Arial" w:cs="Arial"/>
@@ -2269,6 +2493,7 @@
         </w:rPr>
         <w:t>noConformidades</w:t>
       </w:r>
+      <w:proofErr w:type="spellEnd"/>
       <w:r>
         <w:rPr>
           <w:rFonts w:ascii="Arial" w:hAnsi="Arial" w:cs="Arial"/>
@@ -2478,7 +2703,25 @@
                 <w:sz w:val="22"/>
                 <w:lang w:val="es-CO"/>
               </w:rPr>
-              <w:t>+++INS $idx + 1+++</w:t>
+              <w:t>+++INS $</w:t>
+            </w:r>
+            <w:proofErr w:type="spellStart"/>
+            <w:r>
+              <w:rPr>
+                <w:rFonts w:ascii="Arial" w:hAnsi="Arial" w:cs="Arial"/>
+                <w:sz w:val="22"/>
+                <w:lang w:val="es-CO"/>
+              </w:rPr>
+              <w:t>idx</w:t>
+            </w:r>
+            <w:proofErr w:type="spellEnd"/>
+            <w:r>
+              <w:rPr>
+                <w:rFonts w:ascii="Arial" w:hAnsi="Arial" w:cs="Arial"/>
+                <w:sz w:val="22"/>
+                <w:lang w:val="es-CO"/>
+              </w:rPr>
+              <w:t xml:space="preserve"> + 1+++</w:t>
             </w:r>
           </w:p>
         </w:tc>
@@ -2517,6 +2760,7 @@
               </w:rPr>
               <w:t>$</w:t>
             </w:r>
+            <w:proofErr w:type="spellStart"/>
             <w:r>
               <w:rPr>
                 <w:rFonts w:ascii="Arial" w:hAnsi="Arial" w:cs="Arial"/>
@@ -2524,6 +2768,7 @@
               </w:rPr>
               <w:t>noConformidad</w:t>
             </w:r>
+            <w:proofErr w:type="spellEnd"/>
           </w:p>
           <w:p>
             <w:pPr>
@@ -2538,7 +2783,23 @@
                 <w:rFonts w:ascii="Arial" w:hAnsi="Arial" w:cs="Arial"/>
                 <w:sz w:val="22"/>
               </w:rPr>
-              <w:t>.iso_id+++</w:t>
+              <w:t>.</w:t>
+            </w:r>
+            <w:proofErr w:type="spellStart"/>
+            <w:r>
+              <w:rPr>
+                <w:rFonts w:ascii="Arial" w:hAnsi="Arial" w:cs="Arial"/>
+                <w:sz w:val="22"/>
+              </w:rPr>
+              <w:t>iso_id</w:t>
+            </w:r>
+            <w:proofErr w:type="spellEnd"/>
+            <w:r>
+              <w:rPr>
+                <w:rFonts w:ascii="Arial" w:hAnsi="Arial" w:cs="Arial"/>
+                <w:sz w:val="22"/>
+              </w:rPr>
+              <w:t>+++</w:t>
             </w:r>
           </w:p>
           <w:p>
@@ -2583,6 +2844,7 @@
               </w:rPr>
               <w:t>+++INS $</w:t>
             </w:r>
+            <w:proofErr w:type="spellStart"/>
             <w:r>
               <w:rPr>
                 <w:rFonts w:ascii="Arial" w:hAnsi="Arial" w:cs="Arial"/>
@@ -2595,7 +2857,15 @@
                 <w:rFonts w:ascii="Arial" w:hAnsi="Arial" w:cs="Arial"/>
                 <w:sz w:val="22"/>
               </w:rPr>
-              <w:t>.capitulo+++</w:t>
+              <w:t>.capitulo</w:t>
+            </w:r>
+            <w:proofErr w:type="spellEnd"/>
+            <w:r>
+              <w:rPr>
+                <w:rFonts w:ascii="Arial" w:hAnsi="Arial" w:cs="Arial"/>
+                <w:sz w:val="22"/>
+              </w:rPr>
+              <w:t>+++</w:t>
             </w:r>
             <w:r>
               <w:rPr>
@@ -2611,6 +2881,7 @@
               </w:rPr>
               <w:t>+++INS $</w:t>
             </w:r>
+            <w:proofErr w:type="spellStart"/>
             <w:r>
               <w:rPr>
                 <w:rFonts w:ascii="Arial" w:hAnsi="Arial" w:cs="Arial"/>
@@ -2623,7 +2894,15 @@
                 <w:rFonts w:ascii="Arial" w:hAnsi="Arial" w:cs="Arial"/>
                 <w:sz w:val="22"/>
               </w:rPr>
-              <w:t>.numeral+++</w:t>
+              <w:t>.numeral</w:t>
+            </w:r>
+            <w:proofErr w:type="spellEnd"/>
+            <w:r>
+              <w:rPr>
+                <w:rFonts w:ascii="Arial" w:hAnsi="Arial" w:cs="Arial"/>
+                <w:sz w:val="22"/>
+              </w:rPr>
+              <w:t>+++</w:t>
             </w:r>
           </w:p>
         </w:tc>
@@ -2662,6 +2941,7 @@
               </w:rPr>
               <w:t>$</w:t>
             </w:r>
+            <w:proofErr w:type="spellStart"/>
             <w:r>
               <w:rPr>
                 <w:rFonts w:ascii="Arial" w:hAnsi="Arial" w:cs="Arial"/>
@@ -2674,7 +2954,15 @@
                 <w:rFonts w:ascii="Arial" w:hAnsi="Arial" w:cs="Arial"/>
                 <w:sz w:val="22"/>
               </w:rPr>
-              <w:t>.descripcion+++</w:t>
+              <w:t>.descripcion</w:t>
+            </w:r>
+            <w:proofErr w:type="spellEnd"/>
+            <w:r>
+              <w:rPr>
+                <w:rFonts w:ascii="Arial" w:hAnsi="Arial" w:cs="Arial"/>
+                <w:sz w:val="22"/>
+              </w:rPr>
+              <w:t>+++</w:t>
             </w:r>
           </w:p>
           <w:p>
@@ -2710,6 +2998,7 @@
               </w:rPr>
               <w:t>+++INS $</w:t>
             </w:r>
+            <w:proofErr w:type="spellStart"/>
             <w:r>
               <w:rPr>
                 <w:rFonts w:ascii="Arial" w:hAnsi="Arial" w:cs="Arial"/>
@@ -2717,6 +3006,7 @@
               </w:rPr>
               <w:t>noConformidad</w:t>
             </w:r>
+            <w:proofErr w:type="spellEnd"/>
             <w:r>
               <w:rPr>
                 <w:rFonts w:ascii="Arial" w:hAnsi="Arial" w:cs="Arial"/>
@@ -2776,6 +3066,7 @@
         </w:rPr>
         <w:t xml:space="preserve">+++END-FOR </w:t>
       </w:r>
+      <w:proofErr w:type="spellStart"/>
       <w:r>
         <w:rPr>
           <w:rFonts w:ascii="Arial" w:hAnsi="Arial" w:cs="Arial"/>
@@ -2783,6 +3074,7 @@
         </w:rPr>
         <w:t>noConformidad</w:t>
       </w:r>
+      <w:proofErr w:type="spellEnd"/>
       <w:r>
         <w:rPr>
           <w:rFonts w:ascii="Arial" w:hAnsi="Arial" w:cs="Arial"/>
@@ -3090,7 +3382,25 @@
           <w:sz w:val="22"/>
           <w:szCs w:val="22"/>
         </w:rPr>
-        <w:t>+++INS fecha_seguimiento +++</w:t>
+        <w:t xml:space="preserve">+++INS </w:t>
+      </w:r>
+      <w:proofErr w:type="spellStart"/>
+      <w:r>
+        <w:rPr>
+          <w:rFonts w:ascii="Arial" w:hAnsi="Arial" w:cs="Arial"/>
+          <w:sz w:val="22"/>
+          <w:szCs w:val="22"/>
+        </w:rPr>
+        <w:t>fecha_seguimiento</w:t>
+      </w:r>
+      <w:proofErr w:type="spellEnd"/>
+      <w:r>
+        <w:rPr>
+          <w:rFonts w:ascii="Arial" w:hAnsi="Arial" w:cs="Arial"/>
+          <w:sz w:val="22"/>
+          <w:szCs w:val="22"/>
+        </w:rPr>
+        <w:t xml:space="preserve"> +++</w:t>
       </w:r>
     </w:p>
     <w:p>
@@ -3238,7 +3548,25 @@
           <w:sz w:val="22"/>
           <w:szCs w:val="22"/>
         </w:rPr>
-        <w:t xml:space="preserve"> +++INS fecha_actual +++</w:t>
+        <w:t xml:space="preserve"> +++INS </w:t>
+      </w:r>
+      <w:proofErr w:type="spellStart"/>
+      <w:r>
+        <w:rPr>
+          <w:rFonts w:ascii="Arial" w:hAnsi="Arial" w:cs="Arial"/>
+          <w:sz w:val="22"/>
+          <w:szCs w:val="22"/>
+        </w:rPr>
+        <w:t>fecha_actual</w:t>
+      </w:r>
+      <w:proofErr w:type="spellEnd"/>
+      <w:r>
+        <w:rPr>
+          <w:rFonts w:ascii="Arial" w:hAnsi="Arial" w:cs="Arial"/>
+          <w:sz w:val="22"/>
+          <w:szCs w:val="22"/>
+        </w:rPr>
+        <w:t xml:space="preserve"> +++</w:t>
       </w:r>
     </w:p>
     <w:p>

</xml_diff>